<commit_message>
complentar instruções e imagens sobre versionamento
</commit_message>
<xml_diff>
--- a/DADOS PARA OS RELATORIOS-IMAGENS_v2.docx
+++ b/DADOS PARA OS RELATORIOS-IMAGENS_v2.docx
@@ -3177,131 +3177,77 @@
         <w:pStyle w:val="atexto-base"/>
         <w:spacing w:after="0" w:line="240" w:lineRule="auto"/>
       </w:pPr>
-    </w:p>
-    <w:p>
-      <w:pPr>
-        <w:pStyle w:val="atexto-base"/>
-        <w:spacing w:after="0" w:line="240" w:lineRule="auto"/>
-      </w:pPr>
-    </w:p>
-    <w:p>
-      <w:pPr>
-        <w:pStyle w:val="atexto-base"/>
-        <w:spacing w:after="0" w:line="240" w:lineRule="auto"/>
-      </w:pPr>
-    </w:p>
-    <w:p>
-      <w:pPr>
-        <w:pStyle w:val="atexto-base"/>
-        <w:spacing w:after="0" w:line="240" w:lineRule="auto"/>
-      </w:pPr>
-    </w:p>
-    <w:p>
-      <w:pPr>
-        <w:pStyle w:val="atexto-base"/>
-        <w:spacing w:after="0" w:line="240" w:lineRule="auto"/>
-      </w:pPr>
-    </w:p>
-    <w:p>
-      <w:pPr>
-        <w:pStyle w:val="atexto-base"/>
-        <w:spacing w:after="0" w:line="240" w:lineRule="auto"/>
-      </w:pPr>
-    </w:p>
-    <w:p>
-      <w:pPr>
-        <w:pStyle w:val="atexto-base"/>
-        <w:spacing w:after="0" w:line="240" w:lineRule="auto"/>
-      </w:pPr>
-    </w:p>
-    <w:p>
-      <w:pPr>
-        <w:pStyle w:val="atexto-base"/>
-        <w:spacing w:after="0" w:line="240" w:lineRule="auto"/>
-      </w:pPr>
-    </w:p>
-    <w:p>
-      <w:pPr>
-        <w:pStyle w:val="atexto-base"/>
-        <w:spacing w:after="0" w:line="240" w:lineRule="auto"/>
-      </w:pPr>
-    </w:p>
-    <w:p>
-      <w:pPr>
-        <w:pStyle w:val="atexto-base"/>
-        <w:spacing w:after="0" w:line="240" w:lineRule="auto"/>
-      </w:pPr>
-    </w:p>
-    <w:p>
-      <w:pPr>
-        <w:pStyle w:val="atexto-base"/>
-        <w:spacing w:after="0" w:line="240" w:lineRule="auto"/>
-      </w:pPr>
-    </w:p>
-    <w:p>
-      <w:pPr>
-        <w:pStyle w:val="atexto-base"/>
-        <w:spacing w:after="0" w:line="240" w:lineRule="auto"/>
-      </w:pPr>
-    </w:p>
-    <w:p>
-      <w:pPr>
-        <w:pStyle w:val="atexto-base"/>
-        <w:spacing w:after="0" w:line="240" w:lineRule="auto"/>
-      </w:pPr>
-    </w:p>
-    <w:p>
-      <w:pPr>
-        <w:pStyle w:val="atexto-base"/>
-        <w:spacing w:after="0" w:line="240" w:lineRule="auto"/>
-      </w:pPr>
-    </w:p>
-    <w:p>
-      <w:pPr>
-        <w:pStyle w:val="atexto-base"/>
-        <w:spacing w:after="0" w:line="240" w:lineRule="auto"/>
-      </w:pPr>
-    </w:p>
-    <w:p>
-      <w:pPr>
-        <w:pStyle w:val="atexto-base"/>
-        <w:spacing w:after="0" w:line="240" w:lineRule="auto"/>
-      </w:pPr>
-    </w:p>
-    <w:p>
-      <w:pPr>
-        <w:pStyle w:val="atexto-base"/>
-        <w:spacing w:after="0" w:line="240" w:lineRule="auto"/>
-      </w:pPr>
-    </w:p>
-    <w:p>
-      <w:pPr>
-        <w:pStyle w:val="atexto-base"/>
-        <w:spacing w:after="0" w:line="240" w:lineRule="auto"/>
-      </w:pPr>
-    </w:p>
-    <w:p>
-      <w:pPr>
-        <w:pStyle w:val="atexto-base"/>
-        <w:spacing w:after="0" w:line="240" w:lineRule="auto"/>
-      </w:pPr>
-    </w:p>
-    <w:p>
-      <w:pPr>
-        <w:pStyle w:val="atexto-base"/>
-        <w:spacing w:after="0" w:line="240" w:lineRule="auto"/>
-      </w:pPr>
-    </w:p>
-    <w:p>
-      <w:pPr>
-        <w:pStyle w:val="atexto-base"/>
-        <w:spacing w:after="0" w:line="240" w:lineRule="auto"/>
-      </w:pPr>
       <w:r>
         <w:rPr>
           <w:noProof/>
         </w:rPr>
-        <w:lastRenderedPageBreak/>
+        <w:drawing>
+          <wp:inline distT="0" distB="0" distL="0" distR="0" wp14:anchorId="3D701FAC" wp14:editId="6BBEADFD">
+            <wp:extent cx="5756275" cy="3340729"/>
+            <wp:effectExtent l="0" t="0" r="0" b="0"/>
+            <wp:docPr id="31" name="Imagem 31"/>
+            <wp:cNvGraphicFramePr>
+              <a:graphicFrameLocks xmlns:a="http://schemas.openxmlformats.org/drawingml/2006/main" noChangeAspect="1"/>
+            </wp:cNvGraphicFramePr>
+            <a:graphic xmlns:a="http://schemas.openxmlformats.org/drawingml/2006/main">
+              <a:graphicData uri="http://schemas.openxmlformats.org/drawingml/2006/picture">
+                <pic:pic xmlns:pic="http://schemas.openxmlformats.org/drawingml/2006/picture">
+                  <pic:nvPicPr>
+                    <pic:cNvPr id="1" name=""/>
+                    <pic:cNvPicPr/>
+                  </pic:nvPicPr>
+                  <pic:blipFill rotWithShape="1">
+                    <a:blip r:embed="rId25"/>
+                    <a:srcRect b="31852"/>
+                    <a:stretch/>
+                  </pic:blipFill>
+                  <pic:spPr bwMode="auto">
+                    <a:xfrm>
+                      <a:off x="0" y="0"/>
+                      <a:ext cx="5756275" cy="3340729"/>
+                    </a:xfrm>
+                    <a:prstGeom prst="rect">
+                      <a:avLst/>
+                    </a:prstGeom>
+                    <a:ln>
+                      <a:noFill/>
+                    </a:ln>
+                    <a:extLst>
+                      <a:ext uri="{53640926-AAD7-44D8-BBD7-CCE9431645EC}">
+                        <a14:shadowObscured xmlns:a14="http://schemas.microsoft.com/office/drawing/2010/main"/>
+                      </a:ext>
+                    </a:extLst>
+                  </pic:spPr>
+                </pic:pic>
+              </a:graphicData>
+            </a:graphic>
+          </wp:inline>
+        </w:drawing>
+      </w:r>
+    </w:p>
+    <w:p>
+      <w:pPr>
+        <w:pStyle w:val="atexto-base"/>
+        <w:spacing w:after="0" w:line="240" w:lineRule="auto"/>
+      </w:pPr>
+    </w:p>
+    <w:p>
+      <w:pPr>
+        <w:pStyle w:val="atexto-base"/>
+        <w:spacing w:after="0" w:line="240" w:lineRule="auto"/>
+      </w:pPr>
+    </w:p>
+    <w:p>
+      <w:pPr>
+        <w:pStyle w:val="atexto-base"/>
+        <w:spacing w:after="0" w:line="240" w:lineRule="auto"/>
+      </w:pPr>
+      <w:bookmarkStart w:id="0" w:name="_GoBack"/>
+      <w:bookmarkEnd w:id="0"/>
+      <w:r>
+        <w:rPr>
+          <w:noProof/>
+        </w:rPr>
         <w:drawing>
           <wp:anchor distT="0" distB="0" distL="114300" distR="114300" simplePos="0" relativeHeight="251676672" behindDoc="1" locked="0" layoutInCell="1" allowOverlap="1" wp14:anchorId="6DC1C169" wp14:editId="114939AF">
             <wp:simplePos x="0" y="0"/>
@@ -3334,7 +3280,7 @@
                     <pic:cNvPicPr/>
                   </pic:nvPicPr>
                   <pic:blipFill>
-                    <a:blip r:embed="rId25">
+                    <a:blip r:embed="rId26">
                       <a:extLst>
                         <a:ext uri="{28A0092B-C50C-407E-A947-70E740481C1C}">
                           <a14:useLocalDpi xmlns:a14="http://schemas.microsoft.com/office/drawing/2010/main" val="0"/>
@@ -3447,7 +3393,7 @@
         </w:rPr>
         <w:t xml:space="preserve"> pode ser encontrada  </w:t>
       </w:r>
-      <w:hyperlink r:id="rId26" w:history="1">
+      <w:hyperlink r:id="rId27" w:history="1">
         <w:r>
           <w:rPr>
             <w:rStyle w:val="Hyperlink"/>
@@ -3548,7 +3494,7 @@
                     <pic:cNvPicPr/>
                   </pic:nvPicPr>
                   <pic:blipFill>
-                    <a:blip r:embed="rId27">
+                    <a:blip r:embed="rId28">
                       <a:extLst>
                         <a:ext uri="{28A0092B-C50C-407E-A947-70E740481C1C}">
                           <a14:useLocalDpi xmlns:a14="http://schemas.microsoft.com/office/drawing/2010/main" val="0"/>
@@ -3720,7 +3666,7 @@
                     <pic:cNvPicPr/>
                   </pic:nvPicPr>
                   <pic:blipFill rotWithShape="1">
-                    <a:blip r:embed="rId28"/>
+                    <a:blip r:embed="rId29"/>
                     <a:srcRect l="530" t="2403" r="-530" b="17254"/>
                     <a:stretch/>
                   </pic:blipFill>
@@ -3813,8 +3759,6 @@
         </w:rPr>
         <w:t xml:space="preserve"> do projeto.</w:t>
       </w:r>
-      <w:bookmarkStart w:id="0" w:name="_GoBack"/>
-      <w:bookmarkEnd w:id="0"/>
     </w:p>
     <w:p>
       <w:pPr>
@@ -3991,11 +3935,11 @@
                     <pic:cNvPicPr/>
                   </pic:nvPicPr>
                   <pic:blipFill>
-                    <a:blip r:embed="rId29">
+                    <a:blip r:embed="rId30">
                       <a:extLst>
                         <a:ext uri="{BEBA8EAE-BF5A-486C-A8C5-ECC9F3942E4B}">
                           <a14:imgProps xmlns:a14="http://schemas.microsoft.com/office/drawing/2010/main">
-                            <a14:imgLayer r:embed="rId30">
+                            <a14:imgLayer r:embed="rId31">
                               <a14:imgEffect>
                                 <a14:backgroundRemoval t="0" b="94872" l="0" r="100000"/>
                               </a14:imgEffect>
@@ -4336,7 +4280,7 @@
           </mc:Choice>
           <mc:Fallback>
             <w:pict>
-              <v:shapetype w14:anchorId="41EC3724" id="_x0000_t32" coordsize="21600,21600" o:spt="32" o:oned="t" path="m,l21600,21600e" filled="f">
+              <v:shapetype w14:anchorId="30B939FA" id="_x0000_t32" coordsize="21600,21600" o:spt="32" o:oned="t" path="m,l21600,21600e" filled="f">
                 <v:path arrowok="t" fillok="f" o:connecttype="none"/>
                 <o:lock v:ext="edit" shapetype="t"/>
               </v:shapetype>
@@ -4407,7 +4351,7 @@
           </mc:Choice>
           <mc:Fallback>
             <w:pict>
-              <v:shape w14:anchorId="55D0B6EA" id="Conector de Seta Reta 29" o:spid="_x0000_s1026" type="#_x0000_t32" style="position:absolute;margin-left:282.8pt;margin-top:229.35pt;width:39.9pt;height:2.85pt;flip:x y;z-index:251681792;visibility:visible;mso-wrap-style:square;mso-wrap-distance-left:9pt;mso-wrap-distance-top:0;mso-wrap-distance-right:9pt;mso-wrap-distance-bottom:0;mso-position-horizontal:absolute;mso-position-horizontal-relative:text;mso-position-vertical:absolute;mso-position-vertical-relative:text" o:gfxdata="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" strokecolor="#8064a2 [3207]" strokeweight="2pt">
+              <v:shape w14:anchorId="2F0B65AE" id="Conector de Seta Reta 29" o:spid="_x0000_s1026" type="#_x0000_t32" style="position:absolute;margin-left:282.8pt;margin-top:229.35pt;width:39.9pt;height:2.85pt;flip:x y;z-index:251681792;visibility:visible;mso-wrap-style:square;mso-wrap-distance-left:9pt;mso-wrap-distance-top:0;mso-wrap-distance-right:9pt;mso-wrap-distance-bottom:0;mso-position-horizontal:absolute;mso-position-horizontal-relative:text;mso-position-vertical:absolute;mso-position-vertical-relative:text" o:gfxdata="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" strokecolor="#8064a2 [3207]" strokeweight="2pt">
                 <v:stroke endarrow="block"/>
                 <v:shadow on="t" color="black" opacity="24903f" origin=",.5" offset="0,.55556mm"/>
               </v:shape>
@@ -4451,7 +4395,7 @@
                     <pic:cNvPicPr/>
                   </pic:nvPicPr>
                   <pic:blipFill>
-                    <a:blip r:embed="rId31">
+                    <a:blip r:embed="rId32">
                       <a:extLst>
                         <a:ext uri="{28A0092B-C50C-407E-A947-70E740481C1C}">
                           <a14:useLocalDpi xmlns:a14="http://schemas.microsoft.com/office/drawing/2010/main" val="0"/>
@@ -8218,7 +8162,7 @@
 </file>
 
 <file path=customXml/itemProps1.xml><?xml version="1.0" encoding="utf-8"?>
-<ds:datastoreItem xmlns:ds="http://schemas.openxmlformats.org/officeDocument/2006/customXml" ds:itemID="{30E8F0B1-AC3E-47C6-8441-92678D516FFC}">
+<ds:datastoreItem xmlns:ds="http://schemas.openxmlformats.org/officeDocument/2006/customXml" ds:itemID="{602C62EB-4817-4D1A-9817-8D45F98E5090}">
   <ds:schemaRefs>
     <ds:schemaRef ds:uri="http://schemas.openxmlformats.org/officeDocument/2006/bibliography"/>
   </ds:schemaRefs>

</xml_diff>